<commit_message>
misc improvements in response to reviews
</commit_message>
<xml_diff>
--- a/doc/manuscript/SI_ForCv40.docx
+++ b/doc/manuscript/SI_ForCv40.docx
@@ -209,7 +209,7 @@
         <w:t xml:space="preserve"> </w:t>
       </w:r>
       <w:r>
-        <w:t xml:space="preserve">Although most of these variables lacked records in ForC as of August 02, 2024, their addition gave the structure such that records can be populated over time.</w:t>
+        <w:t xml:space="preserve">Although most of these variables lacked records in ForC as of August 07, 2024, their addition gave the structure such that records can be populated over time.</w:t>
       </w:r>
       <w:r>
         <w:t xml:space="preserve"> </w:t>
@@ -534,7 +534,7 @@
         <w:t xml:space="preserve">, 2021)</w:t>
       </w:r>
       <w:r>
-        <w:t xml:space="preserve">,</w:t>
+        <w:t xml:space="preserve">, which are familiar to our team and generally high quality,</w:t>
       </w:r>
       <w:r>
         <w:t xml:space="preserve"> </w:t>

</xml_diff>